<commit_message>
Finished assembler (minus system instructions).
Signed-off-by: Tim Backus <tbackus127@gmail.com>
</commit_message>
<xml_diff>
--- a/docs/CPU/Architecture.docx
+++ b/docs/CPU/Architecture.docx
@@ -69,7 +69,7 @@
           <w:numId w:val="1"/>
         </w:numPr>
         <w:rPr>
-          <w:rFonts w:ascii="Consolas" w:hAnsi="Consolas" w:cs="Consolas" w:hint="eastAsia"/>
+          <w:rFonts w:ascii="Consolas" w:hAnsi="Consolas" w:cs="Consolas"/>
         </w:rPr>
       </w:pPr>
       <w:r>
@@ -93,7 +93,7 @@
           <w:numId w:val="1"/>
         </w:numPr>
         <w:rPr>
-          <w:rFonts w:ascii="Consolas" w:hAnsi="Consolas" w:cs="Consolas" w:hint="eastAsia"/>
+          <w:rFonts w:ascii="Consolas" w:hAnsi="Consolas" w:cs="Consolas"/>
         </w:rPr>
       </w:pPr>
       <w:r>
@@ -111,7 +111,7 @@
           <w:numId w:val="1"/>
         </w:numPr>
         <w:rPr>
-          <w:rFonts w:ascii="Consolas" w:hAnsi="Consolas" w:cs="Consolas" w:hint="eastAsia"/>
+          <w:rFonts w:ascii="Consolas" w:hAnsi="Consolas" w:cs="Consolas"/>
         </w:rPr>
       </w:pPr>
       <w:r>
@@ -129,7 +129,7 @@
           <w:numId w:val="1"/>
         </w:numPr>
         <w:rPr>
-          <w:rFonts w:ascii="Consolas" w:hAnsi="Consolas" w:cs="Consolas" w:hint="eastAsia"/>
+          <w:rFonts w:ascii="Consolas" w:hAnsi="Consolas" w:cs="Consolas"/>
         </w:rPr>
       </w:pPr>
       <w:r>
@@ -147,7 +147,7 @@
           <w:numId w:val="1"/>
         </w:numPr>
         <w:rPr>
-          <w:rFonts w:ascii="Consolas" w:hAnsi="Consolas" w:cs="Consolas" w:hint="eastAsia"/>
+          <w:rFonts w:ascii="Consolas" w:hAnsi="Consolas" w:cs="Consolas"/>
         </w:rPr>
       </w:pPr>
       <w:r>
@@ -165,7 +165,7 @@
           <w:numId w:val="1"/>
         </w:numPr>
         <w:rPr>
-          <w:rFonts w:ascii="Consolas" w:hAnsi="Consolas" w:cs="Consolas" w:hint="eastAsia"/>
+          <w:rFonts w:ascii="Consolas" w:hAnsi="Consolas" w:cs="Consolas"/>
         </w:rPr>
       </w:pPr>
       <w:r>
@@ -189,7 +189,7 @@
           <w:numId w:val="1"/>
         </w:numPr>
         <w:rPr>
-          <w:rFonts w:ascii="Consolas" w:hAnsi="Consolas" w:cs="Consolas" w:hint="eastAsia"/>
+          <w:rFonts w:ascii="Consolas" w:hAnsi="Consolas" w:cs="Consolas"/>
         </w:rPr>
       </w:pPr>
       <w:r>
@@ -207,7 +207,7 @@
           <w:numId w:val="1"/>
         </w:numPr>
         <w:rPr>
-          <w:rFonts w:ascii="Consolas" w:hAnsi="Consolas" w:cs="Consolas" w:hint="eastAsia"/>
+          <w:rFonts w:ascii="Consolas" w:hAnsi="Consolas" w:cs="Consolas"/>
         </w:rPr>
       </w:pPr>
       <w:r>
@@ -225,7 +225,7 @@
           <w:numId w:val="1"/>
         </w:numPr>
         <w:rPr>
-          <w:rFonts w:ascii="Consolas" w:hAnsi="Consolas" w:cs="Consolas" w:hint="eastAsia"/>
+          <w:rFonts w:ascii="Consolas" w:hAnsi="Consolas" w:cs="Consolas"/>
         </w:rPr>
       </w:pPr>
       <w:r>
@@ -243,7 +243,7 @@
           <w:numId w:val="1"/>
         </w:numPr>
         <w:rPr>
-          <w:rFonts w:ascii="Consolas" w:hAnsi="Consolas" w:cs="Consolas" w:hint="eastAsia"/>
+          <w:rFonts w:ascii="Consolas" w:hAnsi="Consolas" w:cs="Consolas"/>
         </w:rPr>
       </w:pPr>
       <w:r>
@@ -261,7 +261,7 @@
           <w:numId w:val="1"/>
         </w:numPr>
         <w:rPr>
-          <w:rFonts w:ascii="Consolas" w:hAnsi="Consolas" w:cs="Consolas" w:hint="eastAsia"/>
+          <w:rFonts w:ascii="Consolas" w:hAnsi="Consolas" w:cs="Consolas"/>
         </w:rPr>
       </w:pPr>
       <w:r>
@@ -315,7 +315,7 @@
           <w:numId w:val="1"/>
         </w:numPr>
         <w:rPr>
-          <w:rFonts w:ascii="Consolas" w:hAnsi="Consolas" w:cs="Consolas" w:hint="eastAsia"/>
+          <w:rFonts w:ascii="Consolas" w:hAnsi="Consolas" w:cs="Consolas"/>
         </w:rPr>
       </w:pPr>
       <w:r>
@@ -333,7 +333,7 @@
           <w:numId w:val="1"/>
         </w:numPr>
         <w:rPr>
-          <w:rFonts w:ascii="Consolas" w:hAnsi="Consolas" w:cs="Consolas" w:hint="eastAsia"/>
+          <w:rFonts w:ascii="Consolas" w:hAnsi="Consolas" w:cs="Consolas"/>
         </w:rPr>
       </w:pPr>
       <w:r>
@@ -357,7 +357,7 @@
           <w:numId w:val="1"/>
         </w:numPr>
         <w:rPr>
-          <w:rFonts w:ascii="Consolas" w:hAnsi="Consolas" w:cs="Consolas" w:hint="eastAsia"/>
+          <w:rFonts w:ascii="Consolas" w:hAnsi="Consolas" w:cs="Consolas"/>
         </w:rPr>
       </w:pPr>
       <w:r>
@@ -375,7 +375,7 @@
           <w:numId w:val="1"/>
         </w:numPr>
         <w:rPr>
-          <w:rFonts w:ascii="Consolas" w:hAnsi="Consolas" w:cs="Consolas" w:hint="eastAsia"/>
+          <w:rFonts w:ascii="Consolas" w:hAnsi="Consolas" w:cs="Consolas"/>
         </w:rPr>
       </w:pPr>
       <w:r>
@@ -393,7 +393,7 @@
           <w:numId w:val="1"/>
         </w:numPr>
         <w:rPr>
-          <w:rFonts w:ascii="Consolas" w:hAnsi="Consolas" w:cs="Consolas" w:hint="eastAsia"/>
+          <w:rFonts w:ascii="Consolas" w:hAnsi="Consolas" w:cs="Consolas"/>
         </w:rPr>
       </w:pPr>
       <w:r>
@@ -411,7 +411,7 @@
           <w:numId w:val="1"/>
         </w:numPr>
         <w:rPr>
-          <w:rFonts w:ascii="Consolas" w:hAnsi="Consolas" w:cs="Consolas" w:hint="eastAsia"/>
+          <w:rFonts w:ascii="Consolas" w:hAnsi="Consolas" w:cs="Consolas"/>
         </w:rPr>
       </w:pPr>
       <w:r>
@@ -429,7 +429,7 @@
           <w:numId w:val="1"/>
         </w:numPr>
         <w:rPr>
-          <w:rFonts w:ascii="Consolas" w:hAnsi="Consolas" w:cs="Consolas" w:hint="eastAsia"/>
+          <w:rFonts w:ascii="Consolas" w:hAnsi="Consolas" w:cs="Consolas"/>
         </w:rPr>
       </w:pPr>
       <w:r>
@@ -447,7 +447,7 @@
           <w:numId w:val="1"/>
         </w:numPr>
         <w:rPr>
-          <w:rFonts w:ascii="Consolas" w:hAnsi="Consolas" w:cs="Consolas" w:hint="eastAsia"/>
+          <w:rFonts w:ascii="Consolas" w:hAnsi="Consolas" w:cs="Consolas"/>
         </w:rPr>
       </w:pPr>
       <w:r>
@@ -461,7 +461,7 @@
       <w:pPr>
         <w:pStyle w:val="NoSpacing"/>
         <w:rPr>
-          <w:rFonts w:ascii="Consolas" w:hAnsi="Consolas" w:cs="Consolas" w:hint="eastAsia"/>
+          <w:rFonts w:ascii="Consolas" w:hAnsi="Consolas" w:cs="Consolas"/>
         </w:rPr>
       </w:pPr>
     </w:p>
@@ -470,7 +470,7 @@
         <w:pStyle w:val="NoSpacing"/>
         <w:ind w:left="720"/>
         <w:rPr>
-          <w:rFonts w:ascii="Consolas" w:hAnsi="Consolas" w:cs="Consolas" w:hint="eastAsia"/>
+          <w:rFonts w:ascii="Consolas" w:hAnsi="Consolas" w:cs="Consolas"/>
         </w:rPr>
       </w:pPr>
     </w:p>
@@ -479,7 +479,7 @@
         <w:pStyle w:val="NoSpacing"/>
         <w:ind w:left="720"/>
         <w:rPr>
-          <w:rFonts w:ascii="Consolas" w:hAnsi="Consolas" w:cs="Consolas" w:hint="eastAsia"/>
+          <w:rFonts w:ascii="Consolas" w:hAnsi="Consolas" w:cs="Consolas"/>
         </w:rPr>
       </w:pPr>
     </w:p>
@@ -488,7 +488,7 @@
         <w:pStyle w:val="NoSpacing"/>
         <w:ind w:left="720"/>
         <w:rPr>
-          <w:rFonts w:ascii="Consolas" w:hAnsi="Consolas" w:cs="Consolas" w:hint="eastAsia"/>
+          <w:rFonts w:ascii="Consolas" w:hAnsi="Consolas" w:cs="Consolas"/>
         </w:rPr>
       </w:pPr>
     </w:p>
@@ -497,7 +497,7 @@
         <w:pStyle w:val="NoSpacing"/>
         <w:ind w:left="720"/>
         <w:rPr>
-          <w:rFonts w:ascii="Consolas" w:hAnsi="Consolas" w:cs="Consolas" w:hint="eastAsia"/>
+          <w:rFonts w:ascii="Consolas" w:hAnsi="Consolas" w:cs="Consolas"/>
         </w:rPr>
       </w:pPr>
     </w:p>
@@ -506,7 +506,7 @@
         <w:pStyle w:val="NoSpacing"/>
         <w:ind w:left="720"/>
         <w:rPr>
-          <w:rFonts w:ascii="Consolas" w:hAnsi="Consolas" w:cs="Consolas" w:hint="eastAsia"/>
+          <w:rFonts w:ascii="Consolas" w:hAnsi="Consolas" w:cs="Consolas"/>
         </w:rPr>
       </w:pPr>
     </w:p>
@@ -515,7 +515,7 @@
         <w:pStyle w:val="NoSpacing"/>
         <w:ind w:left="720"/>
         <w:rPr>
-          <w:rFonts w:ascii="Consolas" w:hAnsi="Consolas" w:cs="Consolas" w:hint="eastAsia"/>
+          <w:rFonts w:ascii="Consolas" w:hAnsi="Consolas" w:cs="Consolas"/>
         </w:rPr>
       </w:pPr>
     </w:p>
@@ -524,7 +524,7 @@
         <w:pStyle w:val="NoSpacing"/>
         <w:ind w:left="720"/>
         <w:rPr>
-          <w:rFonts w:ascii="Consolas" w:hAnsi="Consolas" w:cs="Consolas" w:hint="eastAsia"/>
+          <w:rFonts w:ascii="Consolas" w:hAnsi="Consolas" w:cs="Consolas"/>
         </w:rPr>
       </w:pPr>
     </w:p>
@@ -606,15 +606,15 @@
       <w:pPr>
         <w:pStyle w:val="NoSpacing"/>
         <w:rPr>
-          <w:rFonts w:ascii="Consolas" w:hAnsi="Consolas" w:cs="Consolas" w:hint="eastAsia"/>
-        </w:rPr>
-      </w:pPr>
-    </w:p>
-    <w:p>
-      <w:pPr>
-        <w:pStyle w:val="NoSpacing"/>
-        <w:rPr>
-          <w:rFonts w:ascii="Consolas" w:hAnsi="Consolas" w:cs="Consolas" w:hint="eastAsia"/>
+          <w:rFonts w:ascii="Consolas" w:hAnsi="Consolas" w:cs="Consolas"/>
+        </w:rPr>
+      </w:pPr>
+    </w:p>
+    <w:p>
+      <w:pPr>
+        <w:pStyle w:val="NoSpacing"/>
+        <w:rPr>
+          <w:rFonts w:ascii="Consolas" w:hAnsi="Consolas" w:cs="Consolas"/>
           <w:b/>
           <w:sz w:val="26"/>
           <w:szCs w:val="26"/>
@@ -639,7 +639,7 @@
         </w:numPr>
         <w:ind w:left="360"/>
         <w:rPr>
-          <w:rFonts w:ascii="Consolas" w:hAnsi="Consolas" w:cs="Consolas" w:hint="eastAsia"/>
+          <w:rFonts w:ascii="Consolas" w:hAnsi="Consolas" w:cs="Consolas"/>
         </w:rPr>
       </w:pPr>
       <w:r>
@@ -658,7 +658,7 @@
         </w:numPr>
         <w:ind w:left="720"/>
         <w:rPr>
-          <w:rFonts w:ascii="Consolas" w:hAnsi="Consolas" w:cs="Consolas" w:hint="eastAsia"/>
+          <w:rFonts w:ascii="Consolas" w:hAnsi="Consolas" w:cs="Consolas"/>
         </w:rPr>
       </w:pPr>
       <w:r>
@@ -695,7 +695,7 @@
         </w:numPr>
         <w:ind w:left="720"/>
         <w:rPr>
-          <w:rFonts w:ascii="Consolas" w:hAnsi="Consolas" w:cs="Consolas" w:hint="eastAsia"/>
+          <w:rFonts w:ascii="Consolas" w:hAnsi="Consolas" w:cs="Consolas"/>
         </w:rPr>
       </w:pPr>
       <w:r>
@@ -726,7 +726,7 @@
         </w:numPr>
         <w:ind w:left="360"/>
         <w:rPr>
-          <w:rFonts w:ascii="Consolas" w:hAnsi="Consolas" w:cs="Consolas" w:hint="eastAsia"/>
+          <w:rFonts w:ascii="Consolas" w:hAnsi="Consolas" w:cs="Consolas"/>
         </w:rPr>
       </w:pPr>
       <w:r>
@@ -769,7 +769,7 @@
         </w:numPr>
         <w:ind w:left="360"/>
         <w:rPr>
-          <w:rFonts w:ascii="Consolas" w:hAnsi="Consolas" w:cs="Consolas" w:hint="eastAsia"/>
+          <w:rFonts w:ascii="Consolas" w:hAnsi="Consolas" w:cs="Consolas"/>
         </w:rPr>
       </w:pPr>
       <w:r>
@@ -800,7 +800,7 @@
         </w:numPr>
         <w:ind w:left="720"/>
         <w:rPr>
-          <w:rFonts w:ascii="Consolas" w:hAnsi="Consolas" w:cs="Consolas" w:hint="eastAsia"/>
+          <w:rFonts w:ascii="Consolas" w:hAnsi="Consolas" w:cs="Consolas"/>
         </w:rPr>
       </w:pPr>
       <w:r>
@@ -826,39 +826,39 @@
       <w:pPr>
         <w:pStyle w:val="NoSpacing"/>
         <w:rPr>
-          <w:rFonts w:ascii="Consolas" w:hAnsi="Consolas" w:cs="Consolas" w:hint="eastAsia"/>
-        </w:rPr>
-      </w:pPr>
-    </w:p>
-    <w:p>
-      <w:pPr>
-        <w:pStyle w:val="NoSpacing"/>
-        <w:rPr>
-          <w:rFonts w:ascii="Consolas" w:hAnsi="Consolas" w:cs="Consolas" w:hint="eastAsia"/>
-        </w:rPr>
-      </w:pPr>
-    </w:p>
-    <w:p>
-      <w:pPr>
-        <w:pStyle w:val="NoSpacing"/>
-        <w:rPr>
-          <w:rFonts w:ascii="Consolas" w:hAnsi="Consolas" w:cs="Consolas" w:hint="eastAsia"/>
-        </w:rPr>
-      </w:pPr>
-    </w:p>
-    <w:p>
-      <w:pPr>
-        <w:pStyle w:val="NoSpacing"/>
-        <w:rPr>
-          <w:rFonts w:ascii="Consolas" w:hAnsi="Consolas" w:cs="Consolas" w:hint="eastAsia"/>
-        </w:rPr>
-      </w:pPr>
-    </w:p>
-    <w:p>
-      <w:pPr>
-        <w:pStyle w:val="NoSpacing"/>
-        <w:rPr>
-          <w:rFonts w:ascii="Consolas" w:hAnsi="Consolas" w:cs="Consolas" w:hint="eastAsia"/>
+          <w:rFonts w:ascii="Consolas" w:hAnsi="Consolas" w:cs="Consolas"/>
+        </w:rPr>
+      </w:pPr>
+    </w:p>
+    <w:p>
+      <w:pPr>
+        <w:pStyle w:val="NoSpacing"/>
+        <w:rPr>
+          <w:rFonts w:ascii="Consolas" w:hAnsi="Consolas" w:cs="Consolas"/>
+        </w:rPr>
+      </w:pPr>
+    </w:p>
+    <w:p>
+      <w:pPr>
+        <w:pStyle w:val="NoSpacing"/>
+        <w:rPr>
+          <w:rFonts w:ascii="Consolas" w:hAnsi="Consolas" w:cs="Consolas"/>
+        </w:rPr>
+      </w:pPr>
+    </w:p>
+    <w:p>
+      <w:pPr>
+        <w:pStyle w:val="NoSpacing"/>
+        <w:rPr>
+          <w:rFonts w:ascii="Consolas" w:hAnsi="Consolas" w:cs="Consolas"/>
+        </w:rPr>
+      </w:pPr>
+    </w:p>
+    <w:p>
+      <w:pPr>
+        <w:pStyle w:val="NoSpacing"/>
+        <w:rPr>
+          <w:rFonts w:ascii="Consolas" w:hAnsi="Consolas" w:cs="Consolas"/>
           <w:b/>
           <w:sz w:val="26"/>
           <w:szCs w:val="26"/>
@@ -888,7 +888,7 @@
       <w:pPr>
         <w:pStyle w:val="NoSpacing"/>
         <w:rPr>
-          <w:rFonts w:ascii="Consolas" w:hAnsi="Consolas" w:cs="Consolas" w:hint="eastAsia"/>
+          <w:rFonts w:ascii="Consolas" w:hAnsi="Consolas" w:cs="Consolas"/>
         </w:rPr>
       </w:pPr>
       <w:r>
@@ -990,7 +990,7 @@
           <w:tab w:val="left" w:pos="360"/>
         </w:tabs>
         <w:rPr>
-          <w:rFonts w:ascii="Consolas" w:hAnsi="Consolas" w:cs="Consolas" w:hint="eastAsia"/>
+          <w:rFonts w:ascii="Consolas" w:hAnsi="Consolas" w:cs="Consolas"/>
         </w:rPr>
       </w:pPr>
       <w:r>
@@ -1166,7 +1166,7 @@
           <w:tab w:val="left" w:pos="360"/>
         </w:tabs>
         <w:rPr>
-          <w:rFonts w:ascii="Consolas" w:hAnsi="Consolas" w:cs="Consolas" w:hint="eastAsia"/>
+          <w:rFonts w:ascii="Consolas" w:hAnsi="Consolas" w:cs="Consolas"/>
         </w:rPr>
       </w:pPr>
       <w:r>
@@ -1196,7 +1196,7 @@
           <w:tab w:val="left" w:pos="360"/>
         </w:tabs>
         <w:rPr>
-          <w:rFonts w:ascii="Consolas" w:hAnsi="Consolas" w:cs="Consolas" w:hint="eastAsia"/>
+          <w:rFonts w:ascii="Consolas" w:hAnsi="Consolas" w:cs="Consolas"/>
         </w:rPr>
       </w:pPr>
       <w:r>
@@ -1214,7 +1214,7 @@
           <w:tab w:val="left" w:pos="360"/>
         </w:tabs>
         <w:rPr>
-          <w:rFonts w:ascii="Consolas" w:hAnsi="Consolas" w:cs="Consolas" w:hint="eastAsia"/>
+          <w:rFonts w:ascii="Consolas" w:hAnsi="Consolas" w:cs="Consolas"/>
         </w:rPr>
       </w:pPr>
       <w:r>
@@ -1244,7 +1244,7 @@
           <w:tab w:val="left" w:pos="360"/>
         </w:tabs>
         <w:rPr>
-          <w:rFonts w:ascii="Consolas" w:hAnsi="Consolas" w:cs="Consolas" w:hint="eastAsia"/>
+          <w:rFonts w:ascii="Consolas" w:hAnsi="Consolas" w:cs="Consolas"/>
         </w:rPr>
       </w:pPr>
       <w:r>
@@ -1347,7 +1347,7 @@
         </w:tabs>
         <w:ind w:left="630" w:hanging="630"/>
         <w:rPr>
-          <w:rFonts w:ascii="Consolas" w:hAnsi="Consolas" w:cs="Consolas" w:hint="eastAsia"/>
+          <w:rFonts w:ascii="Consolas" w:hAnsi="Consolas" w:cs="Consolas"/>
         </w:rPr>
       </w:pPr>
       <w:r>
@@ -1504,19 +1504,19 @@
         </w:tabs>
         <w:ind w:left="630" w:hanging="630"/>
         <w:rPr>
-          <w:rFonts w:ascii="Consolas" w:hAnsi="Consolas" w:cs="Consolas" w:hint="eastAsia"/>
-        </w:rPr>
-      </w:pPr>
-    </w:p>
-    <w:p>
-      <w:pPr>
-        <w:pStyle w:val="NoSpacing"/>
-        <w:tabs>
-          <w:tab w:val="left" w:pos="360"/>
-        </w:tabs>
-        <w:ind w:left="630" w:hanging="630"/>
-        <w:rPr>
-          <w:rFonts w:ascii="Consolas" w:hAnsi="Consolas" w:cs="Consolas" w:hint="eastAsia"/>
+          <w:rFonts w:ascii="Consolas" w:hAnsi="Consolas" w:cs="Consolas"/>
+        </w:rPr>
+      </w:pPr>
+    </w:p>
+    <w:p>
+      <w:pPr>
+        <w:pStyle w:val="NoSpacing"/>
+        <w:tabs>
+          <w:tab w:val="left" w:pos="360"/>
+        </w:tabs>
+        <w:ind w:left="630" w:hanging="630"/>
+        <w:rPr>
+          <w:rFonts w:ascii="Consolas" w:hAnsi="Consolas" w:cs="Consolas"/>
         </w:rPr>
       </w:pPr>
       <w:r>
@@ -1639,7 +1639,7 @@
         </w:tabs>
         <w:ind w:left="630" w:hanging="630"/>
         <w:rPr>
-          <w:rFonts w:ascii="Consolas" w:hAnsi="Consolas" w:cs="Consolas" w:hint="eastAsia"/>
+          <w:rFonts w:ascii="Consolas" w:hAnsi="Consolas" w:cs="Consolas"/>
         </w:rPr>
       </w:pPr>
       <w:r>
@@ -1676,7 +1676,7 @@
         </w:tabs>
         <w:ind w:left="630" w:hanging="630"/>
         <w:rPr>
-          <w:rFonts w:ascii="Consolas" w:hAnsi="Consolas" w:cs="Consolas" w:hint="eastAsia"/>
+          <w:rFonts w:ascii="Consolas" w:hAnsi="Consolas" w:cs="Consolas"/>
         </w:rPr>
       </w:pPr>
       <w:r>
@@ -1713,19 +1713,19 @@
         </w:tabs>
         <w:ind w:left="630" w:hanging="630"/>
         <w:rPr>
-          <w:rFonts w:ascii="Consolas" w:hAnsi="Consolas" w:cs="Consolas" w:hint="eastAsia"/>
-        </w:rPr>
-      </w:pPr>
-    </w:p>
-    <w:p>
-      <w:pPr>
-        <w:pStyle w:val="NoSpacing"/>
-        <w:tabs>
-          <w:tab w:val="left" w:pos="360"/>
-        </w:tabs>
-        <w:ind w:left="630" w:hanging="630"/>
-        <w:rPr>
-          <w:rFonts w:ascii="Consolas" w:hAnsi="Consolas" w:cs="Consolas" w:hint="eastAsia"/>
+          <w:rFonts w:ascii="Consolas" w:hAnsi="Consolas" w:cs="Consolas"/>
+        </w:rPr>
+      </w:pPr>
+    </w:p>
+    <w:p>
+      <w:pPr>
+        <w:pStyle w:val="NoSpacing"/>
+        <w:tabs>
+          <w:tab w:val="left" w:pos="360"/>
+        </w:tabs>
+        <w:ind w:left="630" w:hanging="630"/>
+        <w:rPr>
+          <w:rFonts w:ascii="Consolas" w:hAnsi="Consolas" w:cs="Consolas"/>
         </w:rPr>
       </w:pPr>
     </w:p>
@@ -2241,7 +2241,7 @@
         </w:tabs>
         <w:ind w:left="630" w:hanging="630"/>
         <w:rPr>
-          <w:rFonts w:ascii="Consolas" w:hAnsi="Consolas" w:cs="Consolas" w:hint="eastAsia"/>
+          <w:rFonts w:ascii="Consolas" w:hAnsi="Consolas" w:cs="Consolas"/>
         </w:rPr>
       </w:pPr>
       <w:r>
@@ -2303,7 +2303,7 @@
         </w:tabs>
         <w:ind w:left="630" w:hanging="630"/>
         <w:rPr>
-          <w:rFonts w:ascii="Consolas" w:hAnsi="Consolas" w:cs="Consolas" w:hint="eastAsia"/>
+          <w:rFonts w:ascii="Consolas" w:hAnsi="Consolas" w:cs="Consolas"/>
         </w:rPr>
       </w:pPr>
       <w:r>
@@ -2353,7 +2353,7 @@
         </w:tabs>
         <w:ind w:left="630" w:hanging="630"/>
         <w:rPr>
-          <w:rFonts w:ascii="Consolas" w:hAnsi="Consolas" w:cs="Consolas" w:hint="eastAsia"/>
+          <w:rFonts w:ascii="Consolas" w:hAnsi="Consolas" w:cs="Consolas"/>
         </w:rPr>
       </w:pPr>
       <w:r>
@@ -2449,7 +2449,7 @@
         </w:tabs>
         <w:ind w:left="630" w:hanging="630"/>
         <w:rPr>
-          <w:rFonts w:ascii="Consolas" w:hAnsi="Consolas" w:cs="Consolas" w:hint="eastAsia"/>
+          <w:rFonts w:ascii="Consolas" w:hAnsi="Consolas" w:cs="Consolas"/>
         </w:rPr>
       </w:pPr>
       <w:r>
@@ -2535,7 +2535,7 @@
         </w:tabs>
         <w:ind w:left="630" w:hanging="630"/>
         <w:rPr>
-          <w:rFonts w:ascii="Consolas" w:hAnsi="Consolas" w:cs="Consolas" w:hint="eastAsia"/>
+          <w:rFonts w:ascii="Consolas" w:hAnsi="Consolas" w:cs="Consolas"/>
         </w:rPr>
       </w:pPr>
       <w:r>
@@ -2575,7 +2575,7 @@
         </w:tabs>
         <w:ind w:left="630" w:hanging="630"/>
         <w:rPr>
-          <w:rFonts w:ascii="Consolas" w:hAnsi="Consolas" w:cs="Consolas" w:hint="eastAsia"/>
+          <w:rFonts w:ascii="Consolas" w:hAnsi="Consolas" w:cs="Consolas"/>
         </w:rPr>
       </w:pPr>
       <w:r>
@@ -2653,7 +2653,7 @@
         </w:tabs>
         <w:ind w:left="630" w:hanging="630"/>
         <w:rPr>
-          <w:rFonts w:ascii="Consolas" w:hAnsi="Consolas" w:cs="Consolas" w:hint="eastAsia"/>
+          <w:rFonts w:ascii="Consolas" w:hAnsi="Consolas" w:cs="Consolas"/>
         </w:rPr>
       </w:pPr>
       <w:r>
@@ -2774,7 +2774,7 @@
         </w:tabs>
         <w:ind w:left="630" w:hanging="630"/>
         <w:rPr>
-          <w:rFonts w:ascii="Consolas" w:hAnsi="Consolas" w:cs="Consolas" w:hint="eastAsia"/>
+          <w:rFonts w:ascii="Consolas" w:hAnsi="Consolas" w:cs="Consolas"/>
         </w:rPr>
       </w:pPr>
       <w:r>
@@ -2941,6 +2941,17 @@
           <w:tab w:val="left" w:pos="360"/>
         </w:tabs>
         <w:ind w:left="630" w:hanging="630"/>
+        <w:rPr>
+          <w:rFonts w:ascii="Consolas" w:hAnsi="Consolas" w:cs="Consolas"/>
+        </w:rPr>
+      </w:pPr>
+    </w:p>
+    <w:p>
+      <w:pPr>
+        <w:pStyle w:val="NoSpacing"/>
+        <w:tabs>
+          <w:tab w:val="left" w:pos="360"/>
+        </w:tabs>
         <w:rPr>
           <w:rFonts w:ascii="Consolas" w:hAnsi="Consolas" w:cs="Consolas"/>
         </w:rPr>
@@ -3473,7 +3484,6 @@
   <w:style w:type="character" w:default="1" w:styleId="DefaultParagraphFont">
     <w:name w:val="Default Paragraph Font"/>
     <w:uiPriority w:val="1"/>
-    <w:semiHidden/>
     <w:unhideWhenUsed/>
   </w:style>
   <w:style w:type="table" w:default="1" w:styleId="TableNormal">
@@ -3791,4 +3801,16 @@
   <a:objectDefaults/>
   <a:extraClrSchemeLst/>
 </a:theme>
+</file>
+
+<file path=customXml/item1.xml><?xml version="1.0" encoding="utf-8"?>
+<b:Sources xmlns:b="http://schemas.openxmlformats.org/officeDocument/2006/bibliography" xmlns="http://schemas.openxmlformats.org/officeDocument/2006/bibliography" SelectedStyle="\APA.XSL" StyleName="APA"/>
+</file>
+
+<file path=customXml/itemProps1.xml><?xml version="1.0" encoding="utf-8"?>
+<ds:datastoreItem xmlns:ds="http://schemas.openxmlformats.org/officeDocument/2006/customXml" ds:itemID="{88A1526E-4F60-4A78-B486-41EF589B117D}">
+  <ds:schemaRefs>
+    <ds:schemaRef ds:uri="http://schemas.openxmlformats.org/officeDocument/2006/bibliography"/>
+  </ds:schemaRefs>
+</ds:datastoreItem>
 </file>
</xml_diff>